<commit_message>
Fix some f000ing annoying hw req
</commit_message>
<xml_diff>
--- a/問題.docx
+++ b/問題.docx
@@ -18,9 +18,15 @@
     <w:p>
       <w:pPr>
         <w:rPr>
-          <w:rFonts w:ascii="微軟正黑體" w:eastAsia="微軟正黑體" w:hAnsi="微軟正黑體"/>
+          <w:rFonts w:ascii="微軟正黑體" w:eastAsia="微軟正黑體" w:hAnsi="微軟正黑體" w:hint="eastAsia"/>
         </w:rPr>
       </w:pPr>
+      <w:r>
+        <w:rPr>
+          <w:rFonts w:ascii="微軟正黑體" w:eastAsia="微軟正黑體" w:hAnsi="微軟正黑體" w:hint="eastAsia"/>
+        </w:rPr>
+        <w:t>都是 1</w:t>
+      </w:r>
     </w:p>
     <w:p>
       <w:pPr>
@@ -28,6 +34,49 @@
           <w:rFonts w:ascii="微軟正黑體" w:eastAsia="微軟正黑體" w:hAnsi="微軟正黑體"/>
         </w:rPr>
       </w:pPr>
+    </w:p>
+    <w:p>
+      <w:pPr>
+        <w:rPr>
+          <w:rFonts w:ascii="微軟正黑體" w:eastAsia="微軟正黑體" w:hAnsi="微軟正黑體" w:hint="eastAsia"/>
+        </w:rPr>
+      </w:pPr>
+      <w:proofErr w:type="gramStart"/>
+      <w:r>
+        <w:rPr>
+          <w:rFonts w:ascii="微軟正黑體" w:eastAsia="微軟正黑體" w:hAnsi="微軟正黑體" w:hint="eastAsia"/>
+        </w:rPr>
+        <w:t>此外，</w:t>
+      </w:r>
+      <w:proofErr w:type="gramEnd"/>
+      <w:r>
+        <w:rPr>
+          <w:rFonts w:ascii="微軟正黑體" w:eastAsia="微軟正黑體" w:hAnsi="微軟正黑體" w:hint="eastAsia"/>
+        </w:rPr>
+        <w:t>每</w:t>
+      </w:r>
+      <w:proofErr w:type="gramStart"/>
+      <w:r>
+        <w:rPr>
+          <w:rFonts w:ascii="微軟正黑體" w:eastAsia="微軟正黑體" w:hAnsi="微軟正黑體" w:hint="eastAsia"/>
+        </w:rPr>
+        <w:t>個</w:t>
+      </w:r>
+      <w:proofErr w:type="gramEnd"/>
+      <w:r>
+        <w:rPr>
+          <w:rFonts w:ascii="微軟正黑體" w:eastAsia="微軟正黑體" w:hAnsi="微軟正黑體" w:hint="eastAsia"/>
+        </w:rPr>
+        <w:t>模型都有自己的 morph 的數量</w:t>
+      </w:r>
+    </w:p>
+    <w:p>
+      <w:pPr>
+        <w:rPr>
+          <w:rFonts w:ascii="微軟正黑體" w:eastAsia="微軟正黑體" w:hAnsi="微軟正黑體" w:hint="eastAsia"/>
+        </w:rPr>
+      </w:pPr>
+      <w:proofErr w:type="spellStart"/>
       <w:r>
         <w:rPr>
           <w:rFonts w:ascii="微軟正黑體" w:eastAsia="微軟正黑體" w:hAnsi="微軟正黑體" w:hint="eastAsia"/>
@@ -38,21 +87,80 @@
         <w:rPr>
           <w:rFonts w:ascii="微軟正黑體" w:eastAsia="微軟正黑體" w:hAnsi="微軟正黑體"/>
         </w:rPr>
-        <w:t xml:space="preserve">zunaAI: </w:t>
-      </w:r>
-      <w:r>
-        <w:rPr>
-          <w:rFonts w:ascii="微軟正黑體" w:eastAsia="微軟正黑體" w:hAnsi="微軟正黑體" w:hint="eastAsia"/>
-        </w:rPr>
-        <w:t>最大值: 32</w:t>
+        <w:t>zunaAI</w:t>
+      </w:r>
+      <w:proofErr w:type="spellEnd"/>
+      <w:r>
+        <w:rPr>
+          <w:rFonts w:ascii="微軟正黑體" w:eastAsia="微軟正黑體" w:hAnsi="微軟正黑體"/>
+        </w:rPr>
+        <w:t xml:space="preserve">: </w:t>
+      </w:r>
+      <w:r>
+        <w:rPr>
+          <w:rFonts w:ascii="微軟正黑體" w:eastAsia="微軟正黑體" w:hAnsi="微軟正黑體" w:hint="eastAsia"/>
+        </w:rPr>
+        <w:t>最</w:t>
+      </w:r>
+      <w:r>
+        <w:rPr>
+          <w:rFonts w:ascii="微軟正黑體" w:eastAsia="微軟正黑體" w:hAnsi="微軟正黑體" w:hint="eastAsia"/>
+        </w:rPr>
+        <w:t>多為</w:t>
+      </w:r>
+      <w:r>
+        <w:rPr>
+          <w:rFonts w:ascii="微軟正黑體" w:eastAsia="微軟正黑體" w:hAnsi="微軟正黑體" w:hint="eastAsia"/>
+        </w:rPr>
+        <w:t>: 32</w:t>
       </w:r>
     </w:p>
     <w:p>
       <w:pPr>
         <w:rPr>
-          <w:rFonts w:ascii="微軟正黑體" w:eastAsia="微軟正黑體" w:hAnsi="微軟正黑體"/>
+          <w:rFonts w:ascii="微軟正黑體" w:eastAsia="微軟正黑體" w:hAnsi="微軟正黑體" w:hint="eastAsia"/>
         </w:rPr>
       </w:pPr>
+      <w:proofErr w:type="spellStart"/>
+      <w:r>
+        <w:rPr>
+          <w:rFonts w:ascii="微軟正黑體" w:eastAsia="微軟正黑體" w:hAnsi="微軟正黑體"/>
+        </w:rPr>
+        <w:t>mononobe</w:t>
+      </w:r>
+      <w:proofErr w:type="spellEnd"/>
+      <w:r>
+        <w:rPr>
+          <w:rFonts w:ascii="微軟正黑體" w:eastAsia="微軟正黑體" w:hAnsi="微軟正黑體"/>
+        </w:rPr>
+        <w:t xml:space="preserve"> </w:t>
+      </w:r>
+      <w:proofErr w:type="spellStart"/>
+      <w:r>
+        <w:rPr>
+          <w:rFonts w:ascii="微軟正黑體" w:eastAsia="微軟正黑體" w:hAnsi="微軟正黑體"/>
+        </w:rPr>
+        <w:t>alice</w:t>
+      </w:r>
+      <w:proofErr w:type="spellEnd"/>
+      <w:r>
+        <w:rPr>
+          <w:rFonts w:ascii="微軟正黑體" w:eastAsia="微軟正黑體" w:hAnsi="微軟正黑體" w:hint="eastAsia"/>
+        </w:rPr>
+        <w:t xml:space="preserve">: </w:t>
+      </w:r>
+      <w:r>
+        <w:rPr>
+          <w:rFonts w:ascii="微軟正黑體" w:eastAsia="微軟正黑體" w:hAnsi="微軟正黑體" w:hint="eastAsia"/>
+        </w:rPr>
+        <w:t>最多為</w:t>
+      </w:r>
+      <w:r>
+        <w:rPr>
+          <w:rFonts w:ascii="微軟正黑體" w:eastAsia="微軟正黑體" w:hAnsi="微軟正黑體" w:hint="eastAsia"/>
+        </w:rPr>
+        <w:t>: 260</w:t>
+      </w:r>
     </w:p>
     <w:p>
       <w:pPr>
@@ -60,55 +168,51 @@
           <w:rFonts w:ascii="微軟正黑體" w:eastAsia="微軟正黑體" w:hAnsi="微軟正黑體"/>
         </w:rPr>
       </w:pPr>
-      <w:r>
-        <w:rPr>
-          <w:rFonts w:ascii="微軟正黑體" w:eastAsia="微軟正黑體" w:hAnsi="微軟正黑體"/>
-        </w:rPr>
-        <w:t>mononobe alice</w:t>
-      </w:r>
-      <w:r>
-        <w:rPr>
-          <w:rFonts w:ascii="微軟正黑體" w:eastAsia="微軟正黑體" w:hAnsi="微軟正黑體" w:hint="eastAsia"/>
-        </w:rPr>
-        <w:t>: 最大值: 260</w:t>
+      <w:proofErr w:type="spellStart"/>
+      <w:r>
+        <w:rPr>
+          <w:rFonts w:ascii="微軟正黑體" w:eastAsia="微軟正黑體" w:hAnsi="微軟正黑體"/>
+        </w:rPr>
+        <w:t>Amamiya</w:t>
+      </w:r>
+      <w:proofErr w:type="spellEnd"/>
+      <w:r>
+        <w:rPr>
+          <w:rFonts w:ascii="微軟正黑體" w:eastAsia="微軟正黑體" w:hAnsi="微軟正黑體"/>
+        </w:rPr>
+        <w:t xml:space="preserve"> </w:t>
+      </w:r>
+      <w:proofErr w:type="spellStart"/>
+      <w:r>
+        <w:rPr>
+          <w:rFonts w:ascii="微軟正黑體" w:eastAsia="微軟正黑體" w:hAnsi="微軟正黑體"/>
+        </w:rPr>
+        <w:t>Kokoro</w:t>
+      </w:r>
+      <w:proofErr w:type="spellEnd"/>
+      <w:r>
+        <w:rPr>
+          <w:rFonts w:ascii="微軟正黑體" w:eastAsia="微軟正黑體" w:hAnsi="微軟正黑體"/>
+        </w:rPr>
+        <w:t xml:space="preserve">: </w:t>
+      </w:r>
+      <w:r>
+        <w:rPr>
+          <w:rFonts w:ascii="微軟正黑體" w:eastAsia="微軟正黑體" w:hAnsi="微軟正黑體" w:hint="eastAsia"/>
+        </w:rPr>
+        <w:t>最多為</w:t>
+      </w:r>
+      <w:r>
+        <w:rPr>
+          <w:rFonts w:ascii="微軟正黑體" w:eastAsia="微軟正黑體" w:hAnsi="微軟正黑體" w:hint="eastAsia"/>
+        </w:rPr>
+        <w:t>: 25</w:t>
       </w:r>
     </w:p>
     <w:p>
       <w:pPr>
         <w:rPr>
           <w:rFonts w:ascii="微軟正黑體" w:eastAsia="微軟正黑體" w:hAnsi="微軟正黑體"/>
-        </w:rPr>
-      </w:pPr>
-    </w:p>
-    <w:p>
-      <w:pPr>
-        <w:rPr>
-          <w:rFonts w:ascii="微軟正黑體" w:eastAsia="微軟正黑體" w:hAnsi="微軟正黑體" w:hint="eastAsia"/>
-        </w:rPr>
-      </w:pPr>
-      <w:r>
-        <w:rPr>
-          <w:rFonts w:ascii="微軟正黑體" w:eastAsia="微軟正黑體" w:hAnsi="微軟正黑體"/>
-        </w:rPr>
-        <w:t>Amamiya Kokoro</w:t>
-      </w:r>
-      <w:r>
-        <w:rPr>
-          <w:rFonts w:ascii="微軟正黑體" w:eastAsia="微軟正黑體" w:hAnsi="微軟正黑體"/>
-        </w:rPr>
-        <w:t xml:space="preserve">: </w:t>
-      </w:r>
-      <w:r>
-        <w:rPr>
-          <w:rFonts w:ascii="微軟正黑體" w:eastAsia="微軟正黑體" w:hAnsi="微軟正黑體" w:hint="eastAsia"/>
-        </w:rPr>
-        <w:t>最大值: 25</w:t>
-      </w:r>
-    </w:p>
-    <w:p>
-      <w:pPr>
-        <w:rPr>
-          <w:rFonts w:ascii="微軟正黑體" w:eastAsia="微軟正黑體" w:hAnsi="微軟正黑體" w:hint="eastAsia"/>
         </w:rPr>
       </w:pPr>
     </w:p>

</xml_diff>